<commit_message>
Se actualizo el archivo readme colocando la liga del github
</commit_message>
<xml_diff>
--- a/PSP 0 Sistema de gestion de historiales medicos, recetas y registro de citas/readme.docx
+++ b/PSP 0 Sistema de gestion de historiales medicos, recetas y registro de citas/readme.docx
@@ -783,7 +783,23 @@
           <w:shd w:val="clear" w:color="auto" w:fill="8EAADB" w:themeFill="accent1" w:themeFillTint="99"/>
           <w:lang w:eastAsia="es-MX"/>
         </w:rPr>
-        <w:t>Enlace para ingresar al github:</w:t>
+        <w:t xml:space="preserve">Enlace para ingresar al </w:t>
+      </w:r>
+      <w:proofErr w:type="spellStart"/>
+      <w:r>
+        <w:rPr>
+          <w:shd w:val="clear" w:color="auto" w:fill="8EAADB" w:themeFill="accent1" w:themeFillTint="99"/>
+          <w:lang w:eastAsia="es-MX"/>
+        </w:rPr>
+        <w:t>github</w:t>
+      </w:r>
+      <w:proofErr w:type="spellEnd"/>
+      <w:r>
+        <w:rPr>
+          <w:shd w:val="clear" w:color="auto" w:fill="8EAADB" w:themeFill="accent1" w:themeFillTint="99"/>
+          <w:lang w:eastAsia="es-MX"/>
+        </w:rPr>
+        <w:t>:</w:t>
       </w:r>
       <w:r>
         <w:rPr>
@@ -804,7 +820,21 @@
           <w:rPr>
             <w:rStyle w:val="Hipervnculo"/>
           </w:rPr>
-          <w:t xml:space="preserve"> (github.com)</w:t>
+          <w:t>/</w:t>
+        </w:r>
+        <w:proofErr w:type="spellStart"/>
+        <w:r>
+          <w:rPr>
+            <w:rStyle w:val="Hipervnculo"/>
+          </w:rPr>
+          <w:t>HistorialClinico</w:t>
+        </w:r>
+        <w:proofErr w:type="spellEnd"/>
+        <w:r>
+          <w:rPr>
+            <w:rStyle w:val="Hipervnculo"/>
+          </w:rPr>
+          <w:t>: Programa a nivel de universidad de la gestión de historiales clínicos para la materia de aseguramiento y calidad del software en lenguaje java y su documentación. (github.com)</w:t>
         </w:r>
       </w:hyperlink>
       <w:bookmarkStart w:id="0" w:name="_GoBack"/>
@@ -821,7 +851,23 @@
           <w:shd w:val="clear" w:color="auto" w:fill="8EAADB" w:themeFill="accent1" w:themeFillTint="99"/>
           <w:lang w:eastAsia="es-MX"/>
         </w:rPr>
-        <w:t>Enlace para ingresar a trello:</w:t>
+        <w:t xml:space="preserve">Enlace para ingresar a </w:t>
+      </w:r>
+      <w:proofErr w:type="spellStart"/>
+      <w:r>
+        <w:rPr>
+          <w:shd w:val="clear" w:color="auto" w:fill="8EAADB" w:themeFill="accent1" w:themeFillTint="99"/>
+          <w:lang w:eastAsia="es-MX"/>
+        </w:rPr>
+        <w:t>trello</w:t>
+      </w:r>
+      <w:proofErr w:type="spellEnd"/>
+      <w:r>
+        <w:rPr>
+          <w:shd w:val="clear" w:color="auto" w:fill="8EAADB" w:themeFill="accent1" w:themeFillTint="99"/>
+          <w:lang w:eastAsia="es-MX"/>
+        </w:rPr>
+        <w:t>:</w:t>
       </w:r>
       <w:r>
         <w:rPr>

</xml_diff>